<commit_message>
added main.c, update relazione
</commit_message>
<xml_diff>
--- a/doc/relazione_mpi_cpd.docx
+++ b/doc/relazione_mpi_cpd.docx
@@ -279,7 +279,115 @@
           <w:szCs w:val="48"/>
           <w:lang w:val="it-IT"/>
         </w:rPr>
-        <w:t>Somma tra un vettore moltiplicato per uno scalare e un altro vettore in ambiente MPI-Docker</w:t>
+        <w:t xml:space="preserve">Somma tra un vettore </w:t>
+      </w:r>
+      <m:oMath>
+        <m:r>
+          <w:rPr>
+            <w:rFonts w:ascii="Cambria Math" w:hAnsi="Cambria Math" w:cs="Arial"/>
+            <w:color w:val="000000" w:themeColor="text1"/>
+            <w:sz w:val="48"/>
+            <w:szCs w:val="48"/>
+            <w:lang w:val="it-IT"/>
+          </w:rPr>
+          <m:t>a</m:t>
+        </m:r>
+      </m:oMath>
+      <w:r>
+        <w:rPr>
+          <w:rFonts w:ascii="CMU Serif Roman" w:hAnsi="CMU Serif Roman" w:cs="Arial"/>
+          <w:b/>
+          <w:bCs/>
+          <w:color w:val="000000" w:themeColor="text1"/>
+          <w:sz w:val="48"/>
+          <w:szCs w:val="48"/>
+          <w:lang w:val="it-IT"/>
+        </w:rPr>
+        <w:t xml:space="preserve"> </w:t>
+      </w:r>
+      <w:r>
+        <w:rPr>
+          <w:rFonts w:ascii="CMU Serif Roman" w:hAnsi="CMU Serif Roman" w:cs="Arial"/>
+          <w:b/>
+          <w:bCs/>
+          <w:color w:val="000000" w:themeColor="text1"/>
+          <w:sz w:val="48"/>
+          <w:szCs w:val="48"/>
+          <w:lang w:val="it-IT"/>
+        </w:rPr>
+        <w:t xml:space="preserve">moltiplicato per uno scalare </w:t>
+      </w:r>
+      <m:oMath>
+        <m:r>
+          <w:rPr>
+            <w:rFonts w:ascii="Cambria Math" w:hAnsi="Cambria Math" w:cs="Arial"/>
+            <w:color w:val="000000" w:themeColor="text1"/>
+            <w:sz w:val="48"/>
+            <w:szCs w:val="48"/>
+            <w:lang w:val="it-IT"/>
+          </w:rPr>
+          <m:t>α</m:t>
+        </m:r>
+      </m:oMath>
+      <w:r>
+        <w:rPr>
+          <w:rFonts w:ascii="CMU Serif Roman" w:hAnsi="CMU Serif Roman" w:cs="Arial"/>
+          <w:b/>
+          <w:bCs/>
+          <w:color w:val="000000" w:themeColor="text1"/>
+          <w:sz w:val="48"/>
+          <w:szCs w:val="48"/>
+          <w:lang w:val="it-IT"/>
+        </w:rPr>
+        <w:t xml:space="preserve"> </w:t>
+      </w:r>
+      <w:r>
+        <w:rPr>
+          <w:rFonts w:ascii="CMU Serif Roman" w:hAnsi="CMU Serif Roman" w:cs="Arial"/>
+          <w:b/>
+          <w:bCs/>
+          <w:color w:val="000000" w:themeColor="text1"/>
+          <w:sz w:val="48"/>
+          <w:szCs w:val="48"/>
+          <w:lang w:val="it-IT"/>
+        </w:rPr>
+        <w:t xml:space="preserve">e un altro vettore </w:t>
+      </w:r>
+      <m:oMath>
+        <m:r>
+          <w:rPr>
+            <w:rFonts w:ascii="Cambria Math" w:hAnsi="Cambria Math" w:cs="Arial"/>
+            <w:color w:val="000000" w:themeColor="text1"/>
+            <w:sz w:val="48"/>
+            <w:szCs w:val="48"/>
+            <w:lang w:val="it-IT"/>
+          </w:rPr>
+          <m:t>b</m:t>
+        </m:r>
+      </m:oMath>
+      <w:r>
+        <w:rPr>
+          <w:rFonts w:ascii="CMU Serif Roman" w:hAnsi="CMU Serif Roman" w:cs="Arial"/>
+          <w:b/>
+          <w:bCs/>
+          <w:color w:val="000000" w:themeColor="text1"/>
+          <w:sz w:val="48"/>
+          <w:szCs w:val="48"/>
+          <w:lang w:val="it-IT"/>
+        </w:rPr>
+        <w:t xml:space="preserve"> </w:t>
+      </w:r>
+      <w:r>
+        <w:rPr>
+          <w:rFonts w:ascii="CMU Serif Roman" w:hAnsi="CMU Serif Roman" w:cs="Arial"/>
+          <w:b/>
+          <w:bCs/>
+          <w:color w:val="000000" w:themeColor="text1"/>
+          <w:sz w:val="48"/>
+          <w:szCs w:val="48"/>
+          <w:lang w:val="it-IT"/>
+        </w:rPr>
+        <w:t>in ambiente MPI-Docker</w:t>
       </w:r>
       <w:r>
         <w:rPr>
@@ -299,8 +407,6 @@
             <m:ctrlPr>
               <w:rPr>
                 <w:rFonts w:ascii="Cambria Math" w:eastAsiaTheme="minorHAnsi" w:hAnsi="Cambria Math" w:cs="Arial"/>
-                <w:b/>
-                <w:bCs/>
                 <w:i/>
                 <w:color w:val="000000" w:themeColor="text1"/>
                 <w:sz w:val="48"/>
@@ -311,9 +417,6 @@
           </m:dPr>
           <m:e>
             <m:r>
-              <m:rPr>
-                <m:sty m:val="bi"/>
-              </m:rPr>
               <w:rPr>
                 <w:rFonts w:ascii="Cambria Math" w:hAnsi="Cambria Math" w:cs="Arial"/>
                 <w:color w:val="000000" w:themeColor="text1"/>
@@ -396,16 +499,16 @@
           <w:color w:val="000000" w:themeColor="text1"/>
           <w:sz w:val="20"/>
           <w:szCs w:val="20"/>
-          <w:lang w:val="en-US"/>
-        </w:rPr>
-      </w:pPr>
-      <w:r>
-        <w:rPr>
-          <w:rFonts w:ascii="CMU Serif Roman" w:hAnsi="CMU Serif Roman" w:cs="Arial"/>
-          <w:color w:val="000000" w:themeColor="text1"/>
-          <w:sz w:val="20"/>
-          <w:szCs w:val="20"/>
-          <w:lang w:val="en-US"/>
+          <w:lang w:val="it-IT"/>
+        </w:rPr>
+      </w:pPr>
+      <w:r>
+        <w:rPr>
+          <w:rFonts w:ascii="CMU Serif Roman" w:hAnsi="CMU Serif Roman" w:cs="Arial"/>
+          <w:color w:val="000000" w:themeColor="text1"/>
+          <w:sz w:val="20"/>
+          <w:szCs w:val="20"/>
+          <w:lang w:val="it-IT"/>
         </w:rPr>
         <w:t xml:space="preserve">1: </w:t>
       </w:r>
@@ -416,7 +519,7 @@
             <w:rFonts w:ascii="CMU Serif Roman" w:hAnsi="CMU Serif Roman" w:cs="Arial"/>
             <w:sz w:val="20"/>
             <w:szCs w:val="20"/>
-            <w:lang w:val="en-US"/>
+            <w:lang w:val="it-IT"/>
           </w:rPr>
           <w:t>denny.caruso001@studenti.uniparthenope.it</w:t>
         </w:r>
@@ -430,7 +533,7 @@
           <w:color w:val="000000" w:themeColor="text1"/>
           <w:sz w:val="20"/>
           <w:szCs w:val="20"/>
-          <w:lang w:val="en-US"/>
+          <w:lang w:val="it-IT"/>
         </w:rPr>
       </w:pPr>
     </w:p>
@@ -1433,6 +1536,11 @@
         <w:docPartUnique/>
       </w:docPartObj>
     </w:sdtPr>
+    <w:sdtEndPr>
+      <w:rPr>
+        <w:rStyle w:val="PageNumber"/>
+      </w:rPr>
+    </w:sdtEndPr>
     <w:sdtContent>
       <w:p>
         <w:pPr>
@@ -1500,6 +1608,11 @@
         <w:docPartUnique/>
       </w:docPartObj>
     </w:sdtPr>
+    <w:sdtEndPr>
+      <w:rPr>
+        <w:rStyle w:val="PageNumber"/>
+      </w:rPr>
+    </w:sdtEndPr>
     <w:sdtContent>
       <w:p>
         <w:pPr>
@@ -2277,6 +2390,7 @@
   <w:style w:type="character" w:default="1" w:styleId="DefaultParagraphFont">
     <w:name w:val="Default Paragraph Font"/>
     <w:uiPriority w:val="1"/>
+    <w:semiHidden/>
     <w:unhideWhenUsed/>
   </w:style>
   <w:style w:type="table" w:default="1" w:styleId="TableNormal">

</xml_diff>